<commit_message>
Import data to FANI
</commit_message>
<xml_diff>
--- a/Mod.W.FANI/Requisitos Funcionais-FANI.docx
+++ b/Mod.W.FANI/Requisitos Funcionais-FANI.docx
@@ -218,6 +218,7 @@
         <w:tc>
           <w:tcPr>
             <w:tcW w:w="3702" w:type="dxa"/>
+            <w:shd w:val="clear" w:color="auto" w:fill="C2D69B" w:themeFill="accent3" w:themeFillTint="99"/>
             <w:vAlign w:val="center"/>
           </w:tcPr>
           <w:p>
@@ -262,6 +263,7 @@
         <w:tc>
           <w:tcPr>
             <w:tcW w:w="4414" w:type="dxa"/>
+            <w:shd w:val="clear" w:color="auto" w:fill="C2D69B" w:themeFill="accent3" w:themeFillTint="99"/>
             <w:vAlign w:val="center"/>
           </w:tcPr>
           <w:p>
@@ -292,6 +294,7 @@
         <w:tc>
           <w:tcPr>
             <w:tcW w:w="2563" w:type="dxa"/>
+            <w:shd w:val="clear" w:color="auto" w:fill="C2D69B" w:themeFill="accent3" w:themeFillTint="99"/>
             <w:vAlign w:val="center"/>
           </w:tcPr>
           <w:p>
@@ -331,6 +334,7 @@
         <w:tc>
           <w:tcPr>
             <w:tcW w:w="3702" w:type="dxa"/>
+            <w:shd w:val="clear" w:color="auto" w:fill="C2D69B" w:themeFill="accent3" w:themeFillTint="99"/>
             <w:vAlign w:val="center"/>
           </w:tcPr>
           <w:p>
@@ -361,6 +365,7 @@
         <w:tc>
           <w:tcPr>
             <w:tcW w:w="4414" w:type="dxa"/>
+            <w:shd w:val="clear" w:color="auto" w:fill="C2D69B" w:themeFill="accent3" w:themeFillTint="99"/>
             <w:vAlign w:val="center"/>
           </w:tcPr>
           <w:p>
@@ -377,13 +382,28 @@
                 <w:sz w:val="20"/>
                 <w:szCs w:val="20"/>
               </w:rPr>
-              <w:t>O sistema permitirá ao utilizador a adicionar uma nova parte na narrativa.</w:t>
+              <w:t>O sistema permitirá ao utili</w:t>
+            </w:r>
+            <w:r>
+              <w:rPr>
+                <w:sz w:val="20"/>
+                <w:szCs w:val="20"/>
+              </w:rPr>
+              <w:t>zador a adicionar uma nova passagem</w:t>
+            </w:r>
+            <w:r>
+              <w:rPr>
+                <w:sz w:val="20"/>
+                <w:szCs w:val="20"/>
+              </w:rPr>
+              <w:t xml:space="preserve"> na narrativa.</w:t>
             </w:r>
           </w:p>
         </w:tc>
         <w:tc>
           <w:tcPr>
             <w:tcW w:w="2563" w:type="dxa"/>
+            <w:shd w:val="clear" w:color="auto" w:fill="C2D69B" w:themeFill="accent3" w:themeFillTint="99"/>
             <w:vAlign w:val="center"/>
           </w:tcPr>
           <w:p>
@@ -424,6 +444,7 @@
         <w:tc>
           <w:tcPr>
             <w:tcW w:w="3702" w:type="dxa"/>
+            <w:shd w:val="clear" w:color="auto" w:fill="C2D69B" w:themeFill="accent3" w:themeFillTint="99"/>
             <w:vAlign w:val="center"/>
           </w:tcPr>
           <w:p>
@@ -461,6 +482,7 @@
         <w:tc>
           <w:tcPr>
             <w:tcW w:w="4414" w:type="dxa"/>
+            <w:shd w:val="clear" w:color="auto" w:fill="C2D69B" w:themeFill="accent3" w:themeFillTint="99"/>
             <w:vAlign w:val="center"/>
           </w:tcPr>
           <w:p>
@@ -484,6 +506,7 @@
         <w:tc>
           <w:tcPr>
             <w:tcW w:w="2563" w:type="dxa"/>
+            <w:shd w:val="clear" w:color="auto" w:fill="C2D69B" w:themeFill="accent3" w:themeFillTint="99"/>
             <w:vAlign w:val="center"/>
           </w:tcPr>
           <w:p>
@@ -523,6 +546,7 @@
         <w:tc>
           <w:tcPr>
             <w:tcW w:w="3702" w:type="dxa"/>
+            <w:shd w:val="clear" w:color="auto" w:fill="C2D69B" w:themeFill="accent3" w:themeFillTint="99"/>
             <w:vAlign w:val="center"/>
           </w:tcPr>
           <w:p>
@@ -546,6 +570,7 @@
         <w:tc>
           <w:tcPr>
             <w:tcW w:w="4414" w:type="dxa"/>
+            <w:shd w:val="clear" w:color="auto" w:fill="C2D69B" w:themeFill="accent3" w:themeFillTint="99"/>
             <w:vAlign w:val="center"/>
           </w:tcPr>
           <w:p>
@@ -569,6 +594,7 @@
         <w:tc>
           <w:tcPr>
             <w:tcW w:w="2563" w:type="dxa"/>
+            <w:shd w:val="clear" w:color="auto" w:fill="C2D69B" w:themeFill="accent3" w:themeFillTint="99"/>
             <w:vAlign w:val="center"/>
           </w:tcPr>
           <w:p>
@@ -609,6 +635,7 @@
         <w:tc>
           <w:tcPr>
             <w:tcW w:w="3702" w:type="dxa"/>
+            <w:shd w:val="clear" w:color="auto" w:fill="C2D69B" w:themeFill="accent3" w:themeFillTint="99"/>
             <w:vAlign w:val="center"/>
           </w:tcPr>
           <w:p>
@@ -632,6 +659,7 @@
         <w:tc>
           <w:tcPr>
             <w:tcW w:w="4414" w:type="dxa"/>
+            <w:shd w:val="clear" w:color="auto" w:fill="C2D69B" w:themeFill="accent3" w:themeFillTint="99"/>
             <w:vAlign w:val="center"/>
           </w:tcPr>
           <w:p>
@@ -655,6 +683,7 @@
         <w:tc>
           <w:tcPr>
             <w:tcW w:w="2563" w:type="dxa"/>
+            <w:shd w:val="clear" w:color="auto" w:fill="C2D69B" w:themeFill="accent3" w:themeFillTint="99"/>
             <w:vAlign w:val="center"/>
           </w:tcPr>
           <w:p>
@@ -697,6 +726,7 @@
         <w:tc>
           <w:tcPr>
             <w:tcW w:w="3702" w:type="dxa"/>
+            <w:shd w:val="clear" w:color="auto" w:fill="C2D69B" w:themeFill="accent3" w:themeFillTint="99"/>
             <w:vAlign w:val="center"/>
           </w:tcPr>
           <w:p>
@@ -720,6 +750,7 @@
         <w:tc>
           <w:tcPr>
             <w:tcW w:w="4414" w:type="dxa"/>
+            <w:shd w:val="clear" w:color="auto" w:fill="C2D69B" w:themeFill="accent3" w:themeFillTint="99"/>
             <w:vAlign w:val="center"/>
           </w:tcPr>
           <w:p>
@@ -743,6 +774,7 @@
         <w:tc>
           <w:tcPr>
             <w:tcW w:w="2563" w:type="dxa"/>
+            <w:shd w:val="clear" w:color="auto" w:fill="C2D69B" w:themeFill="accent3" w:themeFillTint="99"/>
             <w:vAlign w:val="center"/>
           </w:tcPr>
           <w:p>
@@ -783,6 +815,7 @@
         <w:tc>
           <w:tcPr>
             <w:tcW w:w="3702" w:type="dxa"/>
+            <w:shd w:val="clear" w:color="auto" w:fill="C2D69B" w:themeFill="accent3" w:themeFillTint="99"/>
             <w:vAlign w:val="center"/>
           </w:tcPr>
           <w:p>
@@ -806,6 +839,7 @@
         <w:tc>
           <w:tcPr>
             <w:tcW w:w="4414" w:type="dxa"/>
+            <w:shd w:val="clear" w:color="auto" w:fill="C2D69B" w:themeFill="accent3" w:themeFillTint="99"/>
             <w:vAlign w:val="center"/>
           </w:tcPr>
           <w:p>
@@ -836,6 +870,7 @@
         <w:tc>
           <w:tcPr>
             <w:tcW w:w="2563" w:type="dxa"/>
+            <w:shd w:val="clear" w:color="auto" w:fill="C2D69B" w:themeFill="accent3" w:themeFillTint="99"/>
             <w:vAlign w:val="center"/>
           </w:tcPr>
           <w:p>
@@ -937,8 +972,6 @@
               </w:rPr>
               <w:t xml:space="preserve"> a</w:t>
             </w:r>
-            <w:bookmarkStart w:id="0" w:name="_GoBack"/>
-            <w:bookmarkEnd w:id="0"/>
             <w:r>
               <w:rPr>
                 <w:sz w:val="20"/>
@@ -1005,6 +1038,7 @@
         <w:tc>
           <w:tcPr>
             <w:tcW w:w="3702" w:type="dxa"/>
+            <w:shd w:val="clear" w:color="auto" w:fill="C2D69B" w:themeFill="accent3" w:themeFillTint="99"/>
             <w:vAlign w:val="center"/>
           </w:tcPr>
           <w:p>
@@ -1028,6 +1062,7 @@
         <w:tc>
           <w:tcPr>
             <w:tcW w:w="4414" w:type="dxa"/>
+            <w:shd w:val="clear" w:color="auto" w:fill="C2D69B" w:themeFill="accent3" w:themeFillTint="99"/>
             <w:vAlign w:val="center"/>
           </w:tcPr>
           <w:p>
@@ -1058,6 +1093,7 @@
         <w:tc>
           <w:tcPr>
             <w:tcW w:w="2563" w:type="dxa"/>
+            <w:shd w:val="clear" w:color="auto" w:fill="C2D69B" w:themeFill="accent3" w:themeFillTint="99"/>
             <w:vAlign w:val="center"/>
           </w:tcPr>
           <w:p>
@@ -1218,7 +1254,21 @@
                 <w:sz w:val="20"/>
                 <w:szCs w:val="20"/>
               </w:rPr>
-              <w:t>O sistema deverá permitir ao utilizador a editar ,como pretende,  a ordem de uma determinada narrativa criada.</w:t>
+              <w:t>O sistema deverá permitir ao ut</w:t>
+            </w:r>
+            <w:r>
+              <w:rPr>
+                <w:sz w:val="20"/>
+                <w:szCs w:val="20"/>
+              </w:rPr>
+              <w:t xml:space="preserve">ilizador a editar </w:t>
+            </w:r>
+            <w:r>
+              <w:rPr>
+                <w:sz w:val="20"/>
+                <w:szCs w:val="20"/>
+              </w:rPr>
+              <w:t>a ordem de uma determinada narrativa criada.</w:t>
             </w:r>
           </w:p>
         </w:tc>
@@ -1264,6 +1314,7 @@
         <w:tc>
           <w:tcPr>
             <w:tcW w:w="3702" w:type="dxa"/>
+            <w:shd w:val="clear" w:color="auto" w:fill="C2D69B" w:themeFill="accent3" w:themeFillTint="99"/>
             <w:vAlign w:val="center"/>
           </w:tcPr>
           <w:p>
@@ -1287,6 +1338,7 @@
         <w:tc>
           <w:tcPr>
             <w:tcW w:w="4414" w:type="dxa"/>
+            <w:shd w:val="clear" w:color="auto" w:fill="C2D69B" w:themeFill="accent3" w:themeFillTint="99"/>
             <w:vAlign w:val="center"/>
           </w:tcPr>
           <w:p>
@@ -1310,6 +1362,7 @@
         <w:tc>
           <w:tcPr>
             <w:tcW w:w="2563" w:type="dxa"/>
+            <w:shd w:val="clear" w:color="auto" w:fill="C2D69B" w:themeFill="accent3" w:themeFillTint="99"/>
             <w:vAlign w:val="center"/>
           </w:tcPr>
           <w:p>
@@ -1339,10 +1392,7 @@
               <w:jc w:val="center"/>
             </w:pPr>
             <w:r>
-              <w:t>FR1</w:t>
-            </w:r>
-            <w:r>
-              <w:t>3</w:t>
+              <w:t>FR13</w:t>
             </w:r>
           </w:p>
         </w:tc>
@@ -1388,14 +1438,7 @@
                 <w:sz w:val="20"/>
                 <w:szCs w:val="20"/>
               </w:rPr>
-              <w:t xml:space="preserve">O sistema deverá permitir ao utilizador a </w:t>
-            </w:r>
-            <w:r>
-              <w:rPr>
-                <w:sz w:val="20"/>
-                <w:szCs w:val="20"/>
-              </w:rPr>
-              <w:t>consultar o numero de narrativas que criou.</w:t>
+              <w:t>O sistema deverá permitir ao utilizador a consultar o numero de narrativas que criou.</w:t>
             </w:r>
           </w:p>
         </w:tc>
@@ -1430,10 +1473,7 @@
               <w:jc w:val="center"/>
             </w:pPr>
             <w:r>
-              <w:t>FR1</w:t>
-            </w:r>
-            <w:r>
-              <w:t>4</w:t>
+              <w:t>FR14</w:t>
             </w:r>
           </w:p>
         </w:tc>
@@ -1479,14 +1519,7 @@
                 <w:sz w:val="20"/>
                 <w:szCs w:val="20"/>
               </w:rPr>
-              <w:t xml:space="preserve">O sistema deverá permitir ao utilizador a </w:t>
-            </w:r>
-            <w:r>
-              <w:rPr>
-                <w:sz w:val="20"/>
-                <w:szCs w:val="20"/>
-              </w:rPr>
-              <w:t>exportar ou importar uma determinada narrativa que criou.</w:t>
+              <w:t>O sistema deverá permitir ao utilizador a exportar ou importar uma determinada narrativa que criou.</w:t>
             </w:r>
           </w:p>
         </w:tc>
@@ -1501,6 +1534,107 @@
             </w:pPr>
             <w:r>
               <w:t xml:space="preserve">                Baixa</w:t>
+            </w:r>
+          </w:p>
+        </w:tc>
+      </w:tr>
+      <w:tr>
+        <w:trPr>
+          <w:cnfStyle w:val="000000100000" w:firstRow="0" w:lastRow="0" w:firstColumn="0" w:lastColumn="0" w:oddVBand="0" w:evenVBand="0" w:oddHBand="1" w:evenHBand="0" w:firstRowFirstColumn="0" w:firstRowLastColumn="0" w:lastRowFirstColumn="0" w:lastRowLastColumn="0"/>
+          <w:trHeight w:val="176"/>
+          <w:jc w:val="center"/>
+        </w:trPr>
+        <w:tc>
+          <w:tcPr>
+            <w:cnfStyle w:val="001000000000" w:firstRow="0" w:lastRow="0" w:firstColumn="1" w:lastColumn="0" w:oddVBand="0" w:evenVBand="0" w:oddHBand="0" w:evenHBand="0" w:firstRowFirstColumn="0" w:firstRowLastColumn="0" w:lastRowFirstColumn="0" w:lastRowLastColumn="0"/>
+            <w:tcW w:w="855" w:type="dxa"/>
+            <w:vAlign w:val="center"/>
+          </w:tcPr>
+          <w:p>
+            <w:pPr>
+              <w:jc w:val="center"/>
+            </w:pPr>
+            <w:r>
+              <w:t>FR14</w:t>
+            </w:r>
+          </w:p>
+        </w:tc>
+        <w:tc>
+          <w:tcPr>
+            <w:tcW w:w="3702" w:type="dxa"/>
+            <w:shd w:val="clear" w:color="auto" w:fill="C2D69B" w:themeFill="accent3" w:themeFillTint="99"/>
+            <w:vAlign w:val="center"/>
+          </w:tcPr>
+          <w:p>
+            <w:pPr>
+              <w:jc w:val="center"/>
+              <w:cnfStyle w:val="000000100000" w:firstRow="0" w:lastRow="0" w:firstColumn="0" w:lastColumn="0" w:oddVBand="0" w:evenVBand="0" w:oddHBand="1" w:evenHBand="0" w:firstRowFirstColumn="0" w:firstRowLastColumn="0" w:lastRowFirstColumn="0" w:lastRowLastColumn="0"/>
+              <w:rPr>
+                <w:sz w:val="20"/>
+                <w:szCs w:val="20"/>
+              </w:rPr>
+            </w:pPr>
+            <w:r>
+              <w:rPr>
+                <w:sz w:val="20"/>
+                <w:szCs w:val="20"/>
+              </w:rPr>
+              <w:t xml:space="preserve">Aceder a estrutura de uma narrativa criada e efetuar </w:t>
+            </w:r>
+            <w:proofErr w:type="spellStart"/>
+            <w:r>
+              <w:rPr>
+                <w:sz w:val="20"/>
+                <w:szCs w:val="20"/>
+              </w:rPr>
+              <w:t>updates</w:t>
+            </w:r>
+            <w:proofErr w:type="spellEnd"/>
+          </w:p>
+        </w:tc>
+        <w:tc>
+          <w:tcPr>
+            <w:tcW w:w="4414" w:type="dxa"/>
+            <w:shd w:val="clear" w:color="auto" w:fill="C2D69B" w:themeFill="accent3" w:themeFillTint="99"/>
+            <w:vAlign w:val="center"/>
+          </w:tcPr>
+          <w:p>
+            <w:pPr>
+              <w:jc w:val="both"/>
+              <w:cnfStyle w:val="000000100000" w:firstRow="0" w:lastRow="0" w:firstColumn="0" w:lastColumn="0" w:oddVBand="0" w:evenVBand="0" w:oddHBand="1" w:evenHBand="0" w:firstRowFirstColumn="0" w:firstRowLastColumn="0" w:lastRowFirstColumn="0" w:lastRowLastColumn="0"/>
+              <w:rPr>
+                <w:sz w:val="20"/>
+                <w:szCs w:val="20"/>
+              </w:rPr>
+            </w:pPr>
+            <w:r>
+              <w:rPr>
+                <w:sz w:val="20"/>
+                <w:szCs w:val="20"/>
+              </w:rPr>
+              <w:t>O sistema deverá permitir ao utilizador a</w:t>
+            </w:r>
+            <w:r>
+              <w:rPr>
+                <w:sz w:val="20"/>
+                <w:szCs w:val="20"/>
+              </w:rPr>
+              <w:t xml:space="preserve"> aceder a estrutura de uma narrativa que criou e efetuar alterações aos dados da mesma.</w:t>
+            </w:r>
+          </w:p>
+        </w:tc>
+        <w:tc>
+          <w:tcPr>
+            <w:tcW w:w="2563" w:type="dxa"/>
+            <w:shd w:val="clear" w:color="auto" w:fill="C2D69B" w:themeFill="accent3" w:themeFillTint="99"/>
+            <w:vAlign w:val="center"/>
+          </w:tcPr>
+          <w:p>
+            <w:pPr>
+              <w:cnfStyle w:val="000000100000" w:firstRow="0" w:lastRow="0" w:firstColumn="0" w:lastColumn="0" w:oddVBand="0" w:evenVBand="0" w:oddHBand="1" w:evenHBand="0" w:firstRowFirstColumn="0" w:firstRowLastColumn="0" w:lastRowFirstColumn="0" w:lastRowLastColumn="0"/>
+            </w:pPr>
+            <w:r>
+              <w:t xml:space="preserve">                 Média</w:t>
             </w:r>
           </w:p>
         </w:tc>
@@ -1561,6 +1695,8 @@
           </w14:textFill>
         </w:rPr>
       </w:pPr>
+      <w:bookmarkStart w:id="0" w:name="_GoBack"/>
+      <w:bookmarkEnd w:id="0"/>
     </w:p>
     <w:p>
       <w:pPr>
@@ -6666,7 +6802,7 @@
 </file>
 
 <file path=customXml/itemProps1.xml><?xml version="1.0" encoding="utf-8"?>
-<ds:datastoreItem xmlns:ds="http://schemas.openxmlformats.org/officeDocument/2006/customXml" ds:itemID="{DF2A8139-D942-6B47-902F-1FC30F67BFCD}">
+<ds:datastoreItem xmlns:ds="http://schemas.openxmlformats.org/officeDocument/2006/customXml" ds:itemID="{B779C1A4-70F8-A642-94E3-2AAEDC96A801}">
   <ds:schemaRefs>
     <ds:schemaRef ds:uri="http://schemas.openxmlformats.org/officeDocument/2006/bibliography"/>
   </ds:schemaRefs>

</xml_diff>